<commit_message>
release and additional documents and images
</commit_message>
<xml_diff>
--- a/bthistory.docx
+++ b/bthistory.docx
@@ -59,10 +59,10 @@
         <w:t>for elapsed</w:t>
       </w:r>
       <w:r>
-        <w:t xml:space="preserve"> time, throughput and idle time.  If more than one file is opened, then comparisons can be made between different systems.  New or unknown applications are reported, highlighted and can be compared.  The program is written in C# and compiled under Visual Studio 2017.  One can download the executables or build the sources at </w:t>
-      </w:r>
-      <w:r>
-        <w:t xml:space="preserve">the temporary location </w:t>
+        <w:t xml:space="preserve"> time, throughput and idle time.  If more than one file is opened, then comparisons can be made between different systems.  New or unknown applications are reported, highlighted and can be compared.  The program is written in C# and compiled under Visual Studio 2017.  One can download the executables or build the sources at</w:t>
+      </w:r>
+      <w:r>
+        <w:t xml:space="preserve"> location </w:t>
       </w:r>
       <w:r>
         <w:t>GitHub</w:t>
@@ -70,17 +70,19 @@
       <w:r>
         <w:t>/</w:t>
       </w:r>
-      <w:r>
-        <w:t>BeemerBiker</w:t>
-      </w:r>
-      <w:r>
-        <w:t>.</w:t>
+      <w:proofErr w:type="gramStart"/>
+      <w:r>
+        <w:t>JStateson</w:t>
       </w:r>
       <w:r>
         <w:t xml:space="preserve">  </w:t>
       </w:r>
       <w:r>
-        <w:t xml:space="preserve">Additional utility programs are included in the VS2017 solution and are explained </w:t>
+        <w:t>Additional</w:t>
+      </w:r>
+      <w:proofErr w:type="gramEnd"/>
+      <w:r>
+        <w:t xml:space="preserve"> utility programs are included in the VS2017 solution and are explained </w:t>
       </w:r>
       <w:r>
         <w:t>below</w:t>
@@ -683,7 +685,7 @@
           <w:rPr>
             <w:rStyle w:val="Hyperlink"/>
           </w:rPr>
-          <w:t>https://github.com/BeemerBiker/Gridcoin/tree/master/BTHistoryReader</w:t>
+          <w:t>https://github.com/JStateson/Gridcoin/tree/master/BTHistoryReader</w:t>
         </w:r>
       </w:hyperlink>
     </w:p>
@@ -697,7 +699,19 @@
         <w:pStyle w:val="ListParagraph"/>
       </w:pPr>
       <w:r>
-        <w:t>However, the solution is at GitHub/BeemerBiker/</w:t>
+        <w:t>However, the</w:t>
+      </w:r>
+      <w:r>
+        <w:t xml:space="preserve"> actual VS2017</w:t>
+      </w:r>
+      <w:r>
+        <w:t xml:space="preserve"> solution is at GitHub/</w:t>
+      </w:r>
+      <w:r>
+        <w:t>JStateson</w:t>
+      </w:r>
+      <w:r>
+        <w:t>/</w:t>
       </w:r>
       <w:proofErr w:type="spellStart"/>
       <w:r>
@@ -705,7 +719,13 @@
       </w:r>
       <w:proofErr w:type="spellEnd"/>
       <w:r>
-        <w:t xml:space="preserve"> which will cause the following programs to be built</w:t>
+        <w:t xml:space="preserve"> which will cause</w:t>
+      </w:r>
+      <w:r>
+        <w:t xml:space="preserve"> one or more of</w:t>
+      </w:r>
+      <w:r>
+        <w:t xml:space="preserve"> the following programs to be built</w:t>
       </w:r>
       <w:r>
         <w:t xml:space="preserve"> in addition to </w:t>
@@ -718,13 +738,17 @@
       <w:r>
         <w:t xml:space="preserve">.   All programs listed were built using VS2017 C# </w:t>
       </w:r>
-      <w:proofErr w:type="gramStart"/>
-      <w:r>
-        <w:t>with the exception of</w:t>
-      </w:r>
-      <w:proofErr w:type="gramEnd"/>
-      <w:r>
-        <w:t xml:space="preserve"> the RPC library which is only used by </w:t>
+      <w:r>
+        <w:t>except for</w:t>
+      </w:r>
+      <w:r>
+        <w:t xml:space="preserve"> the RPC library</w:t>
+      </w:r>
+      <w:r>
+        <w:t>, in GNU C,</w:t>
+      </w:r>
+      <w:r>
+        <w:t xml:space="preserve"> which is only used by </w:t>
       </w:r>
       <w:proofErr w:type="spellStart"/>
       <w:r>
@@ -849,14 +873,169 @@
       <w:r>
         <w:t xml:space="preserve"> 705276 selected.  This is </w:t>
       </w:r>
-      <w:proofErr w:type="gramStart"/>
-      <w:r>
-        <w:t>actually one</w:t>
-      </w:r>
-      <w:proofErr w:type="gramEnd"/>
+      <w:r>
+        <w:t>one</w:t>
+      </w:r>
       <w:r>
         <w:t xml:space="preserve"> of the top systems and is listed by default when first bringing up the program.</w:t>
       </w:r>
+      <w:r>
+        <w:t xml:space="preserve">  It may not always be available.</w:t>
+      </w:r>
+    </w:p>
+    <w:p>
+      <w:pPr>
+        <w:pStyle w:val="ListParagraph"/>
+      </w:pPr>
+    </w:p>
+    <w:p>
+      <w:pPr>
+        <w:pStyle w:val="ListParagraph"/>
+      </w:pPr>
+      <w:r>
+        <w:t xml:space="preserve">Inexpensive watt meters are available, but you can build your own as shown </w:t>
+      </w:r>
+    </w:p>
+    <w:p>
+      <w:pPr>
+        <w:pStyle w:val="ListParagraph"/>
+      </w:pPr>
+    </w:p>
+    <w:p>
+      <w:pPr>
+        <w:pStyle w:val="ListParagraph"/>
+      </w:pPr>
+      <w:r>
+        <w:t>Here</w:t>
+      </w:r>
+    </w:p>
+    <w:p>
+      <w:pPr>
+        <w:pStyle w:val="ListParagraph"/>
+      </w:pPr>
+    </w:p>
+    <w:p>
+      <w:pPr>
+        <w:pStyle w:val="ListParagraph"/>
+      </w:pPr>
+      <w:hyperlink r:id="rId13" w:history="1">
+        <w:r>
+          <w:rPr>
+            <w:rStyle w:val="Hyperlink"/>
+          </w:rPr>
+          <w:t>https://github.com/JStateson/Gridcoin/blob/master/HostProjectStats/wmeter_wiring.jpg</w:t>
+        </w:r>
+      </w:hyperlink>
+    </w:p>
+    <w:p>
+      <w:pPr>
+        <w:pStyle w:val="ListParagraph"/>
+      </w:pPr>
+    </w:p>
+    <w:p>
+      <w:pPr>
+        <w:pStyle w:val="ListParagraph"/>
+      </w:pPr>
+      <w:r>
+        <w:t>and assembled here</w:t>
+      </w:r>
+    </w:p>
+    <w:p>
+      <w:pPr>
+        <w:pStyle w:val="ListParagraph"/>
+      </w:pPr>
+    </w:p>
+    <w:p>
+      <w:pPr>
+        <w:pStyle w:val="ListParagraph"/>
+      </w:pPr>
+      <w:hyperlink r:id="rId14" w:history="1">
+        <w:r>
+          <w:rPr>
+            <w:rStyle w:val="Hyperlink"/>
+          </w:rPr>
+          <w:t>https://github.com/JStateson/Gridcoin/blob/master/HostProjectStats/wmeter_assembled.jpg</w:t>
+        </w:r>
+      </w:hyperlink>
+    </w:p>
+    <w:p>
+      <w:pPr>
+        <w:pStyle w:val="ListParagraph"/>
+      </w:pPr>
+    </w:p>
+    <w:p>
+      <w:pPr>
+        <w:pStyle w:val="ListParagraph"/>
+      </w:pPr>
+      <w:r>
+        <w:t>Full load results of a pair of GPUs running 4 concurrent threads</w:t>
+      </w:r>
+      <w:r>
+        <w:t xml:space="preserve"> </w:t>
+      </w:r>
+      <w:r>
+        <w:t>are</w:t>
+      </w:r>
+      <w:r>
+        <w:t xml:space="preserve"> </w:t>
+      </w:r>
+      <w:r>
+        <w:t>shown here</w:t>
+      </w:r>
+    </w:p>
+    <w:p>
+      <w:pPr>
+        <w:ind w:firstLine="720"/>
+      </w:pPr>
+      <w:hyperlink r:id="rId15" w:history="1">
+        <w:r>
+          <w:rPr>
+            <w:rStyle w:val="Hyperlink"/>
+          </w:rPr>
+          <w:t>https://github.com/JStateson/Gridcoin/blob/master/HostProjectStats/e5620_s9000_milkyway_4t_load.png</w:t>
+        </w:r>
+      </w:hyperlink>
+    </w:p>
+    <w:p>
+      <w:pPr>
+        <w:pStyle w:val="ListParagraph"/>
+      </w:pPr>
+    </w:p>
+    <w:p>
+      <w:r>
+        <w:tab/>
+        <w:t>HostProjectStats produced the following results based on the above data</w:t>
+      </w:r>
+    </w:p>
+    <w:p>
+      <w:pPr>
+        <w:ind w:firstLine="720"/>
+      </w:pPr>
+      <w:hyperlink r:id="rId16" w:history="1">
+        <w:r>
+          <w:rPr>
+            <w:rStyle w:val="Hyperlink"/>
+          </w:rPr>
+          <w:t>https://github.com/JStateson/Gridcoin/blob/master/HostProjectStats/e5620_s9000_milkyway_4t.png</w:t>
+        </w:r>
+      </w:hyperlink>
+    </w:p>
+    <w:p>
+      <w:pPr>
+        <w:pStyle w:val="ListParagraph"/>
+      </w:pPr>
+      <w:bookmarkStart w:id="0" w:name="_GoBack"/>
+      <w:bookmarkEnd w:id="0"/>
+    </w:p>
+    <w:p>
+      <w:pPr>
+        <w:pStyle w:val="ListParagraph"/>
+      </w:pPr>
+    </w:p>
+    <w:p>
+      <w:pPr>
+        <w:pStyle w:val="ListParagraph"/>
+      </w:pPr>
     </w:p>
     <w:p>
       <w:pPr>
@@ -893,7 +1072,7 @@
                     <pic:cNvPicPr/>
                   </pic:nvPicPr>
                   <pic:blipFill>
-                    <a:blip r:embed="rId13"/>
+                    <a:blip r:embed="rId17"/>
                     <a:stretch>
                       <a:fillRect/>
                     </a:stretch>
@@ -1808,8 +1987,6 @@
         </w:rPr>
         <w:t>.</w:t>
       </w:r>
-      <w:bookmarkStart w:id="0" w:name="_GoBack"/>
-      <w:bookmarkEnd w:id="0"/>
       <w:r>
         <w:rPr>
           <w:b/>

</xml_diff>

<commit_message>
added images for web page
</commit_message>
<xml_diff>
--- a/bthistory.docx
+++ b/bthistory.docx
@@ -70,13 +70,22 @@
       <w:r>
         <w:t>/</w:t>
       </w:r>
+      <w:r>
+        <w:t>J</w:t>
+      </w:r>
+      <w:r>
+        <w:t>S</w:t>
+      </w:r>
+      <w:r>
+        <w:t>tateson</w:t>
+      </w:r>
+      <w:r>
+        <w:t>.</w:t>
+      </w:r>
+      <w:r>
+        <w:t xml:space="preserve">  </w:t>
+      </w:r>
       <w:proofErr w:type="gramStart"/>
-      <w:r>
-        <w:t>JStateson</w:t>
-      </w:r>
-      <w:r>
-        <w:t xml:space="preserve">  </w:t>
-      </w:r>
       <w:r>
         <w:t>Additional</w:t>
       </w:r>
@@ -1042,23 +1051,70 @@
       <w:r>
         <w:t>Screen shot of HostProjectStats running follows</w:t>
       </w:r>
+    </w:p>
+    <w:p>
+      <w:pPr>
+        <w:pStyle w:val="ListParagraph"/>
+      </w:pPr>
+    </w:p>
+    <w:p>
+      <w:pPr>
+        <w:pStyle w:val="ListParagraph"/>
+        <w:rPr>
+          <w:noProof/>
+        </w:rPr>
+      </w:pPr>
+    </w:p>
+    <w:p>
+      <w:pPr>
+        <w:pStyle w:val="ListParagraph"/>
+        <w:rPr>
+          <w:noProof/>
+        </w:rPr>
+      </w:pPr>
+    </w:p>
+    <w:p>
+      <w:pPr>
+        <w:pStyle w:val="ListParagraph"/>
+        <w:rPr>
+          <w:noProof/>
+        </w:rPr>
+      </w:pPr>
+    </w:p>
+    <w:p>
+      <w:pPr>
+        <w:pStyle w:val="ListParagraph"/>
+      </w:pPr>
+      <w:r>
+        <w:lastRenderedPageBreak/>
+        <w:t xml:space="preserve">6.1.1 </w:t>
+      </w:r>
+      <w:r>
+        <w:tab/>
+        <w:t>HostProjectStats default form</w:t>
+      </w:r>
       <w:bookmarkStart w:id="0" w:name="_GoBack"/>
       <w:bookmarkEnd w:id="0"/>
-    </w:p>
-    <w:p>
-      <w:pPr>
-        <w:pStyle w:val="ListParagraph"/>
-      </w:pPr>
-    </w:p>
-    <w:p>
-      <w:pPr>
-        <w:pStyle w:val="ListParagraph"/>
-      </w:pPr>
-      <w:r>
+      <w:r>
+        <w:t>.</w:t>
+      </w:r>
+    </w:p>
+    <w:p>
+      <w:pPr>
+        <w:pStyle w:val="ListParagraph"/>
         <w:rPr>
           <w:noProof/>
         </w:rPr>
-        <w:lastRenderedPageBreak/>
+      </w:pPr>
+    </w:p>
+    <w:p>
+      <w:pPr>
+        <w:pStyle w:val="ListParagraph"/>
+      </w:pPr>
+      <w:r>
+        <w:rPr>
+          <w:noProof/>
+        </w:rPr>
         <w:drawing>
           <wp:inline distT="0" distB="0" distL="0" distR="0" wp14:anchorId="153F643C" wp14:editId="358F57D5">
             <wp:extent cx="5943600" cy="7446645"/>
@@ -1105,18 +1161,6 @@
       <w:pPr>
         <w:pStyle w:val="ListParagraph"/>
       </w:pPr>
-      <w:r>
-        <w:t xml:space="preserve">6.1.1 </w:t>
-      </w:r>
-      <w:r>
-        <w:tab/>
-        <w:t>HostProjectStats default form.</w:t>
-      </w:r>
-    </w:p>
-    <w:p>
-      <w:pPr>
-        <w:pStyle w:val="ListParagraph"/>
-      </w:pPr>
     </w:p>
     <w:p>
       <w:pPr>
@@ -1664,16 +1708,16 @@
           <w:bCs/>
           <w:color w:val="000000"/>
         </w:rPr>
-        <w:br/>
-      </w:r>
-      <w:r>
-        <w:rPr>
-          <w:b/>
-          <w:bCs/>
-          <w:color w:val="000000"/>
-          <w:shd w:val="clear" w:color="auto" w:fill="FFFFFF"/>
-        </w:rPr>
         <w:lastRenderedPageBreak/>
+        <w:br/>
+      </w:r>
+      <w:r>
+        <w:rPr>
+          <w:b/>
+          <w:bCs/>
+          <w:color w:val="000000"/>
+          <w:shd w:val="clear" w:color="auto" w:fill="FFFFFF"/>
+        </w:rPr>
         <w:t>The following two notes assume 120 watts idle and 420 watts full load with 3 GPUs and only 1 task per GPU</w:t>
       </w:r>
       <w:r>

</xml_diff>

<commit_message>
abouut box info for contact
</commit_message>
<xml_diff>
--- a/bthistory.docx
+++ b/bthistory.docx
@@ -85,13 +85,8 @@
       <w:r>
         <w:t xml:space="preserve">  </w:t>
       </w:r>
-      <w:proofErr w:type="gramStart"/>
-      <w:r>
-        <w:t>Additional</w:t>
-      </w:r>
-      <w:proofErr w:type="gramEnd"/>
-      <w:r>
-        <w:t xml:space="preserve"> utility programs are included in the VS2017 solution and are explained </w:t>
+      <w:r>
+        <w:t xml:space="preserve">Additional utility programs are included in the VS2017 solution and are explained </w:t>
       </w:r>
       <w:r>
         <w:t>below</w:t>
@@ -260,11 +255,9 @@
       <w:r>
         <w:t xml:space="preserve">Elapsed time is in minutes, but the plot parameters were changed to show the effective ET since four tasks were being run concurrently each GPU.  If there were 5 GPUs that mean of 50 seconds (as shown </w:t>
       </w:r>
-      <w:proofErr w:type="gramStart"/>
-      <w:r>
-        <w:t>above)  indicates</w:t>
-      </w:r>
-      <w:proofErr w:type="gramEnd"/>
+      <w:r>
+        <w:t>above) indicates</w:t>
+      </w:r>
       <w:r>
         <w:t xml:space="preserve"> the system with 5 GPUs will produce about (50 / 5 = 10 seconds per work unit)</w:t>
       </w:r>
@@ -333,21 +326,12 @@
     </w:p>
     <w:p/>
     <w:p>
-      <w:r>
-        <w:t xml:space="preserve">The Idle Time analysis is useful to show when projects run out of data or, as in the case above, the project fails to provide data until all the data has been processed.   In that case, where the system is waiting for data to arrive, </w:t>
-      </w:r>
-      <w:r>
-        <w:t xml:space="preserve">the gap is considered idle time.  The above data shows that about every two hours there is a 6 to </w:t>
-      </w:r>
-      <w:proofErr w:type="gramStart"/>
-      <w:r>
-        <w:t>9 minute</w:t>
-      </w:r>
-      <w:proofErr w:type="gramEnd"/>
-      <w:r>
-        <w:t xml:space="preserve"> gap before the server provides data.</w:t>
-      </w:r>
-    </w:p>
+      <w:bookmarkStart w:id="0" w:name="_Hlk9861539"/>
+      <w:r>
+        <w:t>Tree</w:t>
+      </w:r>
+    </w:p>
+    <w:bookmarkEnd w:id="0"/>
     <w:p>
       <w:pPr>
         <w:pStyle w:val="ListParagraph"/>
@@ -358,7 +342,6 @@
       </w:pPr>
       <w:proofErr w:type="spellStart"/>
       <w:r>
-        <w:lastRenderedPageBreak/>
         <w:t>BThistory</w:t>
       </w:r>
       <w:proofErr w:type="spellEnd"/>
@@ -409,6 +392,7 @@
       </w:r>
     </w:p>
     <w:p>
+      <w:bookmarkStart w:id="1" w:name="_Hlk9861648"/>
       <w:r>
         <w:t xml:space="preserve">This shows which projects are in the </w:t>
       </w:r>
@@ -421,6 +405,7 @@
         <w:t xml:space="preserve"> database or are in the history file</w:t>
       </w:r>
     </w:p>
+    <w:bookmarkEnd w:id="1"/>
     <w:p/>
     <w:p>
       <w:pPr>
@@ -454,6 +439,7 @@
           <w:noProof/>
         </w:rPr>
       </w:pPr>
+      <w:bookmarkStart w:id="2" w:name="_Hlk9861688"/>
       <w:r>
         <w:rPr>
           <w:noProof/>
@@ -461,6 +447,7 @@
         <w:t>If more than one history file is opened, then the BThistory produces a a comparison of the different systems.  Typically the files of interest end in CVS and do not have phrase “_long_” in the filename.  In the event that the “long” files do contain data then you should uncheck that exclusion.</w:t>
       </w:r>
     </w:p>
+    <w:bookmarkEnd w:id="2"/>
     <w:p>
       <w:pPr>
         <w:pStyle w:val="ListParagraph"/>
@@ -525,7 +512,6 @@
         <w:rPr>
           <w:noProof/>
         </w:rPr>
-        <w:lastRenderedPageBreak/>
         <w:t>5.1</w:t>
       </w:r>
       <w:r>
@@ -595,6 +581,7 @@
       <w:pPr>
         <w:pStyle w:val="ListParagraph"/>
       </w:pPr>
+      <w:bookmarkStart w:id="3" w:name="_Hlk9861782"/>
       <w:r>
         <w:t>This feature allows comparison of systems across the same project and app.</w:t>
       </w:r>
@@ -618,30 +605,32 @@
         <w:t xml:space="preserve"> app and the system that is desired and you can examine the statistics and compare to what you saved in notepad. </w:t>
       </w:r>
     </w:p>
-    <w:p>
-      <w:pPr>
-        <w:pStyle w:val="ListParagraph"/>
-      </w:pPr>
-    </w:p>
-    <w:p>
-      <w:pPr>
-        <w:pStyle w:val="ListParagraph"/>
-      </w:pPr>
-    </w:p>
-    <w:p>
-      <w:pPr>
-        <w:pStyle w:val="ListParagraph"/>
-      </w:pPr>
-    </w:p>
-    <w:p>
-      <w:pPr>
-        <w:pStyle w:val="ListParagraph"/>
-      </w:pPr>
-    </w:p>
-    <w:p>
-      <w:pPr>
-        <w:pStyle w:val="ListParagraph"/>
-      </w:pPr>
+    <w:bookmarkEnd w:id="3"/>
+    <w:p>
+      <w:pPr>
+        <w:pStyle w:val="ListParagraph"/>
+      </w:pPr>
+    </w:p>
+    <w:p>
+      <w:pPr>
+        <w:pStyle w:val="ListParagraph"/>
+      </w:pPr>
+    </w:p>
+    <w:p>
+      <w:pPr>
+        <w:pStyle w:val="ListParagraph"/>
+      </w:pPr>
+    </w:p>
+    <w:p>
+      <w:pPr>
+        <w:pStyle w:val="ListParagraph"/>
+      </w:pPr>
+    </w:p>
+    <w:p>
+      <w:pPr>
+        <w:pStyle w:val="ListParagraph"/>
+      </w:pPr>
+      <w:bookmarkStart w:id="4" w:name="_Hlk9861803"/>
     </w:p>
     <w:p>
       <w:pPr>
@@ -685,147 +674,166 @@
         <w:t xml:space="preserve"> program resides at</w:t>
       </w:r>
     </w:p>
+    <w:bookmarkStart w:id="5" w:name="_Hlk9861818"/>
+    <w:bookmarkEnd w:id="4"/>
+    <w:p>
+      <w:pPr>
+        <w:pStyle w:val="ListParagraph"/>
+      </w:pPr>
+      <w:r>
+        <w:fldChar w:fldCharType="begin"/>
+      </w:r>
+      <w:r>
+        <w:instrText xml:space="preserve"> HYPERLINK "https://github.com/JStateson/Gridcoin/tree/master/BTHistoryReader" </w:instrText>
+      </w:r>
+      <w:r>
+        <w:fldChar w:fldCharType="separate"/>
+      </w:r>
+      <w:r>
+        <w:rPr>
+          <w:rStyle w:val="Hyperlink"/>
+        </w:rPr>
+        <w:t>https://github.com/JStateson/Gridcoin/tree/master/BTHistoryReader</w:t>
+      </w:r>
+      <w:r>
+        <w:rPr>
+          <w:rStyle w:val="Hyperlink"/>
+        </w:rPr>
+        <w:fldChar w:fldCharType="end"/>
+      </w:r>
+    </w:p>
+    <w:bookmarkEnd w:id="5"/>
+    <w:p>
+      <w:pPr>
+        <w:pStyle w:val="ListParagraph"/>
+      </w:pPr>
+    </w:p>
+    <w:p>
+      <w:pPr>
+        <w:pStyle w:val="ListParagraph"/>
+      </w:pPr>
+      <w:bookmarkStart w:id="6" w:name="_Hlk9861830"/>
+      <w:r>
+        <w:t>However, the</w:t>
+      </w:r>
+      <w:r>
+        <w:t xml:space="preserve"> actual VS2017</w:t>
+      </w:r>
+      <w:r>
+        <w:t xml:space="preserve"> solution is at GitHub/</w:t>
+      </w:r>
+      <w:r>
+        <w:t>JStateson</w:t>
+      </w:r>
+      <w:r>
+        <w:t>/</w:t>
+      </w:r>
+      <w:proofErr w:type="spellStart"/>
+      <w:r>
+        <w:t>GridCoin</w:t>
+      </w:r>
+      <w:proofErr w:type="spellEnd"/>
+      <w:r>
+        <w:t xml:space="preserve"> which will cause</w:t>
+      </w:r>
+      <w:r>
+        <w:t xml:space="preserve"> one or more of</w:t>
+      </w:r>
+      <w:r>
+        <w:t xml:space="preserve"> the following programs to be built</w:t>
+      </w:r>
+      <w:r>
+        <w:t xml:space="preserve"> in addition to </w:t>
+      </w:r>
+      <w:proofErr w:type="spellStart"/>
+      <w:r>
+        <w:t>BTHistory</w:t>
+      </w:r>
+      <w:proofErr w:type="spellEnd"/>
+      <w:r>
+        <w:t xml:space="preserve">.   All programs listed were built using VS2017 C# </w:t>
+      </w:r>
+      <w:r>
+        <w:t>except for</w:t>
+      </w:r>
+      <w:r>
+        <w:t xml:space="preserve"> the RPC library</w:t>
+      </w:r>
+      <w:r>
+        <w:t>, in GNU C,</w:t>
+      </w:r>
+      <w:r>
+        <w:t xml:space="preserve"> which is only used by </w:t>
+      </w:r>
+      <w:proofErr w:type="spellStart"/>
+      <w:r>
+        <w:t>BoincRpc</w:t>
+      </w:r>
+      <w:proofErr w:type="spellEnd"/>
+      <w:r>
+        <w:t xml:space="preserve">. </w:t>
+      </w:r>
+    </w:p>
+    <w:bookmarkEnd w:id="6"/>
+    <w:p>
+      <w:pPr>
+        <w:pStyle w:val="ListParagraph"/>
+      </w:pPr>
+    </w:p>
+    <w:p>
+      <w:pPr>
+        <w:pStyle w:val="ListParagraph"/>
+      </w:pPr>
+    </w:p>
+    <w:p>
+      <w:pPr>
+        <w:pStyle w:val="ListParagraph"/>
+      </w:pPr>
+    </w:p>
+    <w:p>
+      <w:pPr>
+        <w:pStyle w:val="ListParagraph"/>
+      </w:pPr>
+    </w:p>
+    <w:p>
+      <w:pPr>
+        <w:pStyle w:val="ListParagraph"/>
+      </w:pPr>
+    </w:p>
+    <w:p>
+      <w:pPr>
+        <w:pStyle w:val="ListParagraph"/>
+      </w:pPr>
+    </w:p>
+    <w:p>
+      <w:pPr>
+        <w:pStyle w:val="ListParagraph"/>
+      </w:pPr>
+      <w:bookmarkStart w:id="7" w:name="_Hlk9861850"/>
+      <w:proofErr w:type="gramStart"/>
+      <w:r>
+        <w:t>6.1  HostProjectStats</w:t>
+      </w:r>
+      <w:proofErr w:type="gramEnd"/>
+    </w:p>
+    <w:p>
+      <w:pPr>
+        <w:pStyle w:val="ListParagraph"/>
+      </w:pPr>
+    </w:p>
+    <w:p>
+      <w:pPr>
+        <w:pStyle w:val="ListParagraph"/>
+      </w:pPr>
+      <w:r>
+        <w:t>The is an aspx program that creates a web page.   It can be compiled and executed on your windows system or you can run the program using most browsers by clicking on the link below</w:t>
+      </w:r>
+    </w:p>
     <w:p>
       <w:pPr>
         <w:pStyle w:val="ListParagraph"/>
       </w:pPr>
       <w:hyperlink r:id="rId11" w:history="1">
-        <w:r>
-          <w:rPr>
-            <w:rStyle w:val="Hyperlink"/>
-          </w:rPr>
-          <w:t>https://github.com/JStateson/Gridcoin/tree/master/BTHistoryReader</w:t>
-        </w:r>
-      </w:hyperlink>
-    </w:p>
-    <w:p>
-      <w:pPr>
-        <w:pStyle w:val="ListParagraph"/>
-      </w:pPr>
-    </w:p>
-    <w:p>
-      <w:pPr>
-        <w:pStyle w:val="ListParagraph"/>
-      </w:pPr>
-      <w:r>
-        <w:t>However, the</w:t>
-      </w:r>
-      <w:r>
-        <w:t xml:space="preserve"> actual VS2017</w:t>
-      </w:r>
-      <w:r>
-        <w:t xml:space="preserve"> solution is at GitHub/</w:t>
-      </w:r>
-      <w:r>
-        <w:t>JStateson</w:t>
-      </w:r>
-      <w:r>
-        <w:t>/</w:t>
-      </w:r>
-      <w:proofErr w:type="spellStart"/>
-      <w:r>
-        <w:t>GridCoin</w:t>
-      </w:r>
-      <w:proofErr w:type="spellEnd"/>
-      <w:r>
-        <w:t xml:space="preserve"> which will cause</w:t>
-      </w:r>
-      <w:r>
-        <w:t xml:space="preserve"> one or more of</w:t>
-      </w:r>
-      <w:r>
-        <w:t xml:space="preserve"> the following programs to be built</w:t>
-      </w:r>
-      <w:r>
-        <w:t xml:space="preserve"> in addition to </w:t>
-      </w:r>
-      <w:proofErr w:type="spellStart"/>
-      <w:r>
-        <w:t>BTHistory</w:t>
-      </w:r>
-      <w:proofErr w:type="spellEnd"/>
-      <w:r>
-        <w:t xml:space="preserve">.   All programs listed were built using VS2017 C# </w:t>
-      </w:r>
-      <w:r>
-        <w:t>except for</w:t>
-      </w:r>
-      <w:r>
-        <w:t xml:space="preserve"> the RPC library</w:t>
-      </w:r>
-      <w:r>
-        <w:t>, in GNU C,</w:t>
-      </w:r>
-      <w:r>
-        <w:t xml:space="preserve"> which is only used by </w:t>
-      </w:r>
-      <w:proofErr w:type="spellStart"/>
-      <w:r>
-        <w:t>BoincRpc</w:t>
-      </w:r>
-      <w:proofErr w:type="spellEnd"/>
-      <w:r>
-        <w:t xml:space="preserve">. </w:t>
-      </w:r>
-    </w:p>
-    <w:p>
-      <w:pPr>
-        <w:pStyle w:val="ListParagraph"/>
-      </w:pPr>
-    </w:p>
-    <w:p>
-      <w:pPr>
-        <w:pStyle w:val="ListParagraph"/>
-      </w:pPr>
-    </w:p>
-    <w:p>
-      <w:pPr>
-        <w:pStyle w:val="ListParagraph"/>
-      </w:pPr>
-    </w:p>
-    <w:p>
-      <w:pPr>
-        <w:pStyle w:val="ListParagraph"/>
-      </w:pPr>
-    </w:p>
-    <w:p>
-      <w:pPr>
-        <w:pStyle w:val="ListParagraph"/>
-      </w:pPr>
-    </w:p>
-    <w:p>
-      <w:pPr>
-        <w:pStyle w:val="ListParagraph"/>
-      </w:pPr>
-    </w:p>
-    <w:p>
-      <w:pPr>
-        <w:pStyle w:val="ListParagraph"/>
-      </w:pPr>
-      <w:proofErr w:type="gramStart"/>
-      <w:r>
-        <w:t>6.1  HostProjectStats</w:t>
-      </w:r>
-      <w:proofErr w:type="gramEnd"/>
-    </w:p>
-    <w:p>
-      <w:pPr>
-        <w:pStyle w:val="ListParagraph"/>
-      </w:pPr>
-    </w:p>
-    <w:p>
-      <w:pPr>
-        <w:pStyle w:val="ListParagraph"/>
-      </w:pPr>
-      <w:r>
-        <w:t>The is an aspx program that creates a web page.   It can be compiled and executed on your windows system or you can run the program using most browsers by clicking on the link below</w:t>
-      </w:r>
-    </w:p>
-    <w:p>
-      <w:pPr>
-        <w:pStyle w:val="ListParagraph"/>
-      </w:pPr>
-      <w:hyperlink r:id="rId12" w:history="1">
         <w:r>
           <w:rPr>
             <w:rStyle w:val="Hyperlink"/>
@@ -927,7 +935,7 @@
       <w:pPr>
         <w:pStyle w:val="ListParagraph"/>
       </w:pPr>
-      <w:hyperlink r:id="rId13" w:history="1">
+      <w:hyperlink r:id="rId12" w:history="1">
         <w:r>
           <w:rPr>
             <w:rStyle w:val="Hyperlink"/>
@@ -958,7 +966,7 @@
       <w:pPr>
         <w:pStyle w:val="ListParagraph"/>
       </w:pPr>
-      <w:hyperlink r:id="rId14" w:history="1">
+      <w:hyperlink r:id="rId13" w:history="1">
         <w:r>
           <w:rPr>
             <w:rStyle w:val="Hyperlink"/>
@@ -996,7 +1004,7 @@
       <w:pPr>
         <w:ind w:firstLine="720"/>
       </w:pPr>
-      <w:hyperlink r:id="rId15" w:history="1">
+      <w:hyperlink r:id="rId14" w:history="1">
         <w:r>
           <w:rPr>
             <w:rStyle w:val="Hyperlink"/>
@@ -1020,7 +1028,7 @@
       <w:pPr>
         <w:ind w:firstLine="720"/>
       </w:pPr>
-      <w:hyperlink r:id="rId16" w:history="1">
+      <w:hyperlink r:id="rId15" w:history="1">
         <w:r>
           <w:rPr>
             <w:rStyle w:val="Hyperlink"/>
@@ -1086,17 +1094,11 @@
         <w:pStyle w:val="ListParagraph"/>
       </w:pPr>
       <w:r>
-        <w:lastRenderedPageBreak/>
         <w:t xml:space="preserve">6.1.1 </w:t>
       </w:r>
       <w:r>
         <w:tab/>
-        <w:t>HostProjectStats default form</w:t>
-      </w:r>
-      <w:bookmarkStart w:id="0" w:name="_GoBack"/>
-      <w:bookmarkEnd w:id="0"/>
-      <w:r>
-        <w:t>.</w:t>
+        <w:t>HostProjectStats default form.</w:t>
       </w:r>
     </w:p>
     <w:p>
@@ -1107,6 +1109,7 @@
         </w:rPr>
       </w:pPr>
     </w:p>
+    <w:bookmarkEnd w:id="7"/>
     <w:p>
       <w:pPr>
         <w:pStyle w:val="ListParagraph"/>
@@ -1131,7 +1134,7 @@
                     <pic:cNvPicPr/>
                   </pic:nvPicPr>
                   <pic:blipFill>
-                    <a:blip r:embed="rId17"/>
+                    <a:blip r:embed="rId16"/>
                     <a:stretch>
                       <a:fillRect/>
                     </a:stretch>
@@ -1176,6 +1179,8 @@
       <w:pPr>
         <w:pStyle w:val="ListParagraph"/>
       </w:pPr>
+      <w:bookmarkStart w:id="8" w:name="_Hlk9861945"/>
+      <w:bookmarkStart w:id="9" w:name="_GoBack"/>
       <w:r>
         <w:t>6.2</w:t>
       </w:r>
@@ -1708,7 +1713,6 @@
           <w:bCs/>
           <w:color w:val="000000"/>
         </w:rPr>
-        <w:lastRenderedPageBreak/>
         <w:br/>
       </w:r>
       <w:r>
@@ -2398,6 +2402,8 @@
         </w:rPr>
         <w:t>         make it easy to compare.</w:t>
       </w:r>
+      <w:bookmarkEnd w:id="8"/>
+      <w:bookmarkEnd w:id="9"/>
     </w:p>
     <w:sectPr>
       <w:pgSz w:w="12240" w:h="15840"/>

</xml_diff>

<commit_message>
add feature save concurrent tasks in compare program
</commit_message>
<xml_diff>
--- a/bthistory.docx
+++ b/bthistory.docx
@@ -326,6 +326,13 @@
     </w:p>
     <w:p/>
     <w:p>
+      <w:r>
+        <w:t>The Idle Time analysis is useful to show when projects run out of data or, as in the case above, the project fails to provide data until all the data has been processed.   In that case, where the system is waiting for data to arrive, the gap is considered idle time.  The above data shows that about every two hours there is a 6 to 9-minute gap before the server provides data.</w:t>
+      </w:r>
+    </w:p>
+    <w:p/>
+    <w:p/>
+    <w:p>
       <w:bookmarkStart w:id="0" w:name="_Hlk9861539"/>
       <w:r>
         <w:t>Tree</w:t>
@@ -460,6 +467,7 @@
       <w:pPr>
         <w:pStyle w:val="ListParagraph"/>
       </w:pPr>
+      <w:bookmarkStart w:id="3" w:name="_GoBack"/>
       <w:r>
         <w:rPr>
           <w:noProof/>
@@ -500,6 +508,7 @@
           </wp:inline>
         </w:drawing>
       </w:r>
+      <w:bookmarkEnd w:id="3"/>
     </w:p>
     <w:p>
       <w:pPr>
@@ -531,15 +540,64 @@
       <w:pPr>
         <w:pStyle w:val="ListParagraph"/>
       </w:pPr>
+    </w:p>
+    <w:p>
+      <w:pPr>
+        <w:pStyle w:val="ListParagraph"/>
+      </w:pPr>
+    </w:p>
+    <w:p>
+      <w:pPr>
+        <w:pStyle w:val="ListParagraph"/>
+      </w:pPr>
+      <w:bookmarkStart w:id="4" w:name="_Hlk9861782"/>
+      <w:r>
+        <w:t>This feature allows comparison of systems across the same project and app.</w:t>
+      </w:r>
+      <w:r>
+        <w:t xml:space="preserve">  Currently only SELECT and REPORT are the only defined operations.  You can use this tool to compare, for example, the computation of SETI using </w:t>
+      </w:r>
+      <w:proofErr w:type="gramStart"/>
+      <w:r>
+        <w:t>NVidia  or</w:t>
+      </w:r>
+      <w:proofErr w:type="gramEnd"/>
+      <w:r>
+        <w:t xml:space="preserve"> AMD boards.  Once the project and app are selected only those systems will be shown.  Select (example above shows sse2) and the system you want to use in the comparison and then copy the results into notepad.  Then select the </w:t>
+      </w:r>
+      <w:proofErr w:type="spellStart"/>
+      <w:r>
+        <w:t>avx</w:t>
+      </w:r>
+      <w:proofErr w:type="spellEnd"/>
+      <w:r>
+        <w:t xml:space="preserve"> app and the system that is desired and you can examine the statistics and compare to what you saved in notepad. </w:t>
+      </w:r>
+    </w:p>
+    <w:bookmarkEnd w:id="4"/>
+    <w:p>
+      <w:pPr>
+        <w:pStyle w:val="ListParagraph"/>
+      </w:pPr>
+    </w:p>
+    <w:p>
+      <w:pPr>
+        <w:pStyle w:val="ListParagraph"/>
+      </w:pPr>
+    </w:p>
+    <w:p>
+      <w:pPr>
+        <w:pStyle w:val="ListParagraph"/>
+      </w:pPr>
       <w:r>
         <w:rPr>
           <w:noProof/>
         </w:rPr>
         <w:drawing>
-          <wp:inline distT="0" distB="0" distL="0" distR="0" wp14:anchorId="32A8E67F" wp14:editId="59B8AC17">
-            <wp:extent cx="5943600" cy="2974975"/>
-            <wp:effectExtent l="0" t="0" r="0" b="0"/>
-            <wp:docPr id="2" name="Picture 2"/>
+          <wp:inline distT="0" distB="0" distL="0" distR="0" wp14:anchorId="1EC2D696" wp14:editId="33AEFF13">
+            <wp:extent cx="9172575" cy="4591050"/>
+            <wp:effectExtent l="0" t="0" r="9525" b="0"/>
+            <wp:docPr id="6" name="Picture 6"/>
             <wp:cNvGraphicFramePr>
               <a:graphicFrameLocks xmlns:a="http://schemas.openxmlformats.org/drawingml/2006/main" noChangeAspect="1"/>
             </wp:cNvGraphicFramePr>
@@ -547,23 +605,36 @@
               <a:graphicData uri="http://schemas.openxmlformats.org/drawingml/2006/picture">
                 <pic:pic xmlns:pic="http://schemas.openxmlformats.org/drawingml/2006/picture">
                   <pic:nvPicPr>
-                    <pic:cNvPr id="1" name=""/>
-                    <pic:cNvPicPr/>
+                    <pic:cNvPr id="0" name="Picture 1"/>
+                    <pic:cNvPicPr>
+                      <a:picLocks noChangeAspect="1" noChangeArrowheads="1"/>
+                    </pic:cNvPicPr>
                   </pic:nvPicPr>
                   <pic:blipFill>
-                    <a:blip r:embed="rId10"/>
+                    <a:blip r:embed="rId10">
+                      <a:extLst>
+                        <a:ext uri="{28A0092B-C50C-407E-A947-70E740481C1C}">
+                          <a14:useLocalDpi xmlns:a14="http://schemas.microsoft.com/office/drawing/2010/main" val="0"/>
+                        </a:ext>
+                      </a:extLst>
+                    </a:blip>
+                    <a:srcRect/>
                     <a:stretch>
                       <a:fillRect/>
                     </a:stretch>
                   </pic:blipFill>
-                  <pic:spPr>
+                  <pic:spPr bwMode="auto">
                     <a:xfrm>
                       <a:off x="0" y="0"/>
-                      <a:ext cx="5943600" cy="2974975"/>
+                      <a:ext cx="9172575" cy="4591050"/>
                     </a:xfrm>
                     <a:prstGeom prst="rect">
                       <a:avLst/>
                     </a:prstGeom>
+                    <a:noFill/>
+                    <a:ln>
+                      <a:noFill/>
+                    </a:ln>
                   </pic:spPr>
                 </pic:pic>
               </a:graphicData>
@@ -581,56 +652,7 @@
       <w:pPr>
         <w:pStyle w:val="ListParagraph"/>
       </w:pPr>
-      <w:bookmarkStart w:id="3" w:name="_Hlk9861782"/>
-      <w:r>
-        <w:t>This feature allows comparison of systems across the same project and app.</w:t>
-      </w:r>
-      <w:r>
-        <w:t xml:space="preserve">  Currently only SELECT and REPORT are the only defined operations.  You can use this tool to compare, for example, the computation of SETI using </w:t>
-      </w:r>
-      <w:proofErr w:type="gramStart"/>
-      <w:r>
-        <w:t>NVidia  or</w:t>
-      </w:r>
-      <w:proofErr w:type="gramEnd"/>
-      <w:r>
-        <w:t xml:space="preserve"> AMD boards.  Once the project and app are selected only those systems will be shown.  Select (example above shows sse2) and the system you want to use in the comparison and then copy the results into notepad.  Then select the </w:t>
-      </w:r>
-      <w:proofErr w:type="spellStart"/>
-      <w:r>
-        <w:t>avx</w:t>
-      </w:r>
-      <w:proofErr w:type="spellEnd"/>
-      <w:r>
-        <w:t xml:space="preserve"> app and the system that is desired and you can examine the statistics and compare to what you saved in notepad. </w:t>
-      </w:r>
-    </w:p>
-    <w:bookmarkEnd w:id="3"/>
-    <w:p>
-      <w:pPr>
-        <w:pStyle w:val="ListParagraph"/>
-      </w:pPr>
-    </w:p>
-    <w:p>
-      <w:pPr>
-        <w:pStyle w:val="ListParagraph"/>
-      </w:pPr>
-    </w:p>
-    <w:p>
-      <w:pPr>
-        <w:pStyle w:val="ListParagraph"/>
-      </w:pPr>
-    </w:p>
-    <w:p>
-      <w:pPr>
-        <w:pStyle w:val="ListParagraph"/>
-      </w:pPr>
-    </w:p>
-    <w:p>
-      <w:pPr>
-        <w:pStyle w:val="ListParagraph"/>
-      </w:pPr>
-      <w:bookmarkStart w:id="4" w:name="_Hlk9861803"/>
+      <w:bookmarkStart w:id="5" w:name="_Hlk9861803"/>
     </w:p>
     <w:p>
       <w:pPr>
@@ -674,8 +696,8 @@
         <w:t xml:space="preserve"> program resides at</w:t>
       </w:r>
     </w:p>
-    <w:bookmarkStart w:id="5" w:name="_Hlk9861818"/>
-    <w:bookmarkEnd w:id="4"/>
+    <w:bookmarkStart w:id="6" w:name="_Hlk9861818"/>
+    <w:bookmarkEnd w:id="5"/>
     <w:p>
       <w:pPr>
         <w:pStyle w:val="ListParagraph"/>
@@ -702,17 +724,17 @@
         <w:fldChar w:fldCharType="end"/>
       </w:r>
     </w:p>
-    <w:bookmarkEnd w:id="5"/>
-    <w:p>
-      <w:pPr>
-        <w:pStyle w:val="ListParagraph"/>
-      </w:pPr>
-    </w:p>
-    <w:p>
-      <w:pPr>
-        <w:pStyle w:val="ListParagraph"/>
-      </w:pPr>
-      <w:bookmarkStart w:id="6" w:name="_Hlk9861830"/>
+    <w:bookmarkEnd w:id="6"/>
+    <w:p>
+      <w:pPr>
+        <w:pStyle w:val="ListParagraph"/>
+      </w:pPr>
+    </w:p>
+    <w:p>
+      <w:pPr>
+        <w:pStyle w:val="ListParagraph"/>
+      </w:pPr>
+      <w:bookmarkStart w:id="7" w:name="_Hlk9861830"/>
       <w:r>
         <w:t>However, the</w:t>
       </w:r>
@@ -774,42 +796,42 @@
         <w:t xml:space="preserve">. </w:t>
       </w:r>
     </w:p>
-    <w:bookmarkEnd w:id="6"/>
-    <w:p>
-      <w:pPr>
-        <w:pStyle w:val="ListParagraph"/>
-      </w:pPr>
-    </w:p>
-    <w:p>
-      <w:pPr>
-        <w:pStyle w:val="ListParagraph"/>
-      </w:pPr>
-    </w:p>
-    <w:p>
-      <w:pPr>
-        <w:pStyle w:val="ListParagraph"/>
-      </w:pPr>
-    </w:p>
-    <w:p>
-      <w:pPr>
-        <w:pStyle w:val="ListParagraph"/>
-      </w:pPr>
-    </w:p>
-    <w:p>
-      <w:pPr>
-        <w:pStyle w:val="ListParagraph"/>
-      </w:pPr>
-    </w:p>
-    <w:p>
-      <w:pPr>
-        <w:pStyle w:val="ListParagraph"/>
-      </w:pPr>
-    </w:p>
-    <w:p>
-      <w:pPr>
-        <w:pStyle w:val="ListParagraph"/>
-      </w:pPr>
-      <w:bookmarkStart w:id="7" w:name="_Hlk9861850"/>
+    <w:bookmarkEnd w:id="7"/>
+    <w:p>
+      <w:pPr>
+        <w:pStyle w:val="ListParagraph"/>
+      </w:pPr>
+    </w:p>
+    <w:p>
+      <w:pPr>
+        <w:pStyle w:val="ListParagraph"/>
+      </w:pPr>
+    </w:p>
+    <w:p>
+      <w:pPr>
+        <w:pStyle w:val="ListParagraph"/>
+      </w:pPr>
+    </w:p>
+    <w:p>
+      <w:pPr>
+        <w:pStyle w:val="ListParagraph"/>
+      </w:pPr>
+    </w:p>
+    <w:p>
+      <w:pPr>
+        <w:pStyle w:val="ListParagraph"/>
+      </w:pPr>
+    </w:p>
+    <w:p>
+      <w:pPr>
+        <w:pStyle w:val="ListParagraph"/>
+      </w:pPr>
+    </w:p>
+    <w:p>
+      <w:pPr>
+        <w:pStyle w:val="ListParagraph"/>
+      </w:pPr>
+      <w:bookmarkStart w:id="8" w:name="_Hlk9861850"/>
       <w:proofErr w:type="gramStart"/>
       <w:r>
         <w:t>6.1  HostProjectStats</w:t>
@@ -1109,7 +1131,7 @@
         </w:rPr>
       </w:pPr>
     </w:p>
-    <w:bookmarkEnd w:id="7"/>
+    <w:bookmarkEnd w:id="8"/>
     <w:p>
       <w:pPr>
         <w:pStyle w:val="ListParagraph"/>
@@ -1179,8 +1201,7 @@
       <w:pPr>
         <w:pStyle w:val="ListParagraph"/>
       </w:pPr>
-      <w:bookmarkStart w:id="8" w:name="_Hlk9861945"/>
-      <w:bookmarkStart w:id="9" w:name="_GoBack"/>
+      <w:bookmarkStart w:id="9" w:name="_Hlk9861945"/>
       <w:r>
         <w:t>6.2</w:t>
       </w:r>
@@ -2402,7 +2423,6 @@
         </w:rPr>
         <w:t>         make it easy to compare.</w:t>
       </w:r>
-      <w:bookmarkEnd w:id="8"/>
       <w:bookmarkEnd w:id="9"/>
     </w:p>
     <w:sectPr>

</xml_diff>